<commit_message>
doksi végén módosítás: kimaradt részek: commentelés, subtitle, keresés
</commit_message>
<xml_diff>
--- a/doc/02 beadas/rendszerterv.docx
+++ b/doc/02 beadas/rendszerterv.docx
@@ -2981,10 +2981,19 @@
         <w:t xml:space="preserve">a webalkalmazásból </w:t>
       </w:r>
       <w:r>
-        <w:t>az adatbázisban történő keresés, a megjegyzések hozzáadása</w:t>
-      </w:r>
-      <w:r>
-        <w:t>, likeolás, értékelés, feliratok fel, letöltése.</w:t>
+        <w:t xml:space="preserve">az adatbázisban történő keresés, a </w:t>
+      </w:r>
+      <w:r>
+        <w:t>kommentelés és a</w:t>
+      </w:r>
+      <w:r>
+        <w:t xml:space="preserve"> feliratok fel</w:t>
+      </w:r>
+      <w:r>
+        <w:t>- és</w:t>
+      </w:r>
+      <w:r>
+        <w:t xml:space="preserve"> letöltése.</w:t>
       </w:r>
       <w:r>
         <w:t xml:space="preserve"> Az EJB-ben azonban a teljes funkcionalitás implementálva lett.</w:t>
@@ -7205,7 +7214,7 @@
 </file>
 
 <file path=customXml/itemProps1.xml><?xml version="1.0" encoding="utf-8"?>
-<ds:datastoreItem xmlns:ds="http://schemas.openxmlformats.org/officeDocument/2006/customXml" ds:itemID="{2E41EA94-2995-43B9-85A9-00375F33C90B}">
+<ds:datastoreItem xmlns:ds="http://schemas.openxmlformats.org/officeDocument/2006/customXml" ds:itemID="{B48D66DE-824A-4372-ABE8-937B96F2D316}">
   <ds:schemaRefs>
     <ds:schemaRef ds:uri="http://schemas.openxmlformats.org/officeDocument/2006/bibliography"/>
   </ds:schemaRefs>

</xml_diff>